<commit_message>
Überarbeitung Kundengespräch / Skript
</commit_message>
<xml_diff>
--- a/2020-09-30_Kundengespräch_Kraut und Rüben.docx
+++ b/2020-09-30_Kundengespräch_Kraut und Rüben.docx
@@ -225,45 +225,887 @@
         <w:t xml:space="preserve"> Noch Anmerkungen</w:t>
       </w:r>
     </w:p>
-    <w:p>
+    <w:p/>
+    <w:p>
+      <w:pPr>
+        <w:pStyle w:val="Listenabsatz"/>
+        <w:numPr>
+          <w:ilvl w:val="0"/>
+          <w:numId w:val="1"/>
+        </w:numPr>
+      </w:pPr>
+      <w:r>
+        <w:t>Haben Sie pro Zutat nur einen Lieferanten oder gibt es teilweise auch mehrere?</w:t>
+      </w:r>
+    </w:p>
+    <w:p>
+      <w:pPr>
+        <w:pStyle w:val="Listenabsatz"/>
+        <w:numPr>
+          <w:ilvl w:val="0"/>
+          <w:numId w:val="1"/>
+        </w:numPr>
+      </w:pPr>
+      <w:r>
+        <w:t>Wer soll bei Verantwortlichem ergänzt werden?</w:t>
+      </w:r>
+    </w:p>
+    <w:p>
+      <w:pPr>
+        <w:pStyle w:val="Listenabsatz"/>
+        <w:numPr>
+          <w:ilvl w:val="0"/>
+          <w:numId w:val="1"/>
+        </w:numPr>
+      </w:pPr>
+      <w:r>
+        <w:t>Wann soll fertig sein?</w:t>
+      </w:r>
+    </w:p>
+    <w:p>
+      <w:pPr>
+        <w:pStyle w:val="berschrift1"/>
+      </w:pPr>
+      <w:r>
+        <w:t>Small Talk</w:t>
+      </w:r>
+    </w:p>
+    <w:p>
+      <w:pPr>
+        <w:pStyle w:val="Listenabsatz"/>
+        <w:numPr>
+          <w:ilvl w:val="0"/>
+          <w:numId w:val="1"/>
+        </w:numPr>
+        <w:rPr>
+          <w:lang w:val="en-US"/>
+        </w:rPr>
+      </w:pPr>
+      <w:r>
+        <w:rPr>
+          <w:lang w:val="en-US"/>
+        </w:rPr>
+        <w:t>We’re happy to finally meet y</w:t>
+      </w:r>
+      <w:r>
+        <w:rPr>
+          <w:lang w:val="en-US"/>
+        </w:rPr>
+        <w:t>ou and to discuss about our progress on the database.</w:t>
+      </w:r>
+    </w:p>
+    <w:p>
+      <w:pPr>
+        <w:pStyle w:val="Listenabsatz"/>
+        <w:numPr>
+          <w:ilvl w:val="0"/>
+          <w:numId w:val="1"/>
+        </w:numPr>
+        <w:rPr>
+          <w:lang w:val="en-US"/>
+        </w:rPr>
+      </w:pPr>
+      <w:r>
+        <w:rPr>
+          <w:lang w:val="en-US"/>
+        </w:rPr>
+        <w:t>How are you? / Is everything alright?</w:t>
+      </w:r>
+    </w:p>
+    <w:p>
+      <w:pPr>
+        <w:pStyle w:val="Listenabsatz"/>
+        <w:numPr>
+          <w:ilvl w:val="0"/>
+          <w:numId w:val="1"/>
+        </w:numPr>
+        <w:rPr>
+          <w:lang w:val="en-US"/>
+        </w:rPr>
+      </w:pPr>
+      <w:r>
+        <w:rPr>
+          <w:lang w:val="en-US"/>
+        </w:rPr>
+        <w:t>It’s a pity that we can’t meet in person but …</w:t>
+      </w:r>
+    </w:p>
+    <w:p>
+      <w:pPr>
+        <w:pStyle w:val="Listenabsatz"/>
+        <w:numPr>
+          <w:ilvl w:val="0"/>
+          <w:numId w:val="1"/>
+        </w:numPr>
+        <w:rPr>
+          <w:lang w:val="en-US"/>
+        </w:rPr>
+      </w:pPr>
+      <w:r>
+        <w:rPr>
+          <w:lang w:val="en-US"/>
+        </w:rPr>
+        <w:t xml:space="preserve">Do we now want to talk about the database for Kraut und </w:t>
+      </w:r>
+      <w:proofErr w:type="spellStart"/>
+      <w:r>
+        <w:rPr>
+          <w:lang w:val="en-US"/>
+        </w:rPr>
+        <w:t>Rüben</w:t>
+      </w:r>
+      <w:proofErr w:type="spellEnd"/>
+      <w:r>
+        <w:rPr>
+          <w:lang w:val="en-US"/>
+        </w:rPr>
+        <w:t>?</w:t>
+      </w:r>
+    </w:p>
+    <w:p>
+      <w:pPr>
+        <w:pStyle w:val="berschrift1"/>
+        <w:rPr>
+          <w:lang w:val="en-US"/>
+        </w:rPr>
+      </w:pPr>
+      <w:r>
+        <w:rPr>
+          <w:lang w:val="en-US"/>
+        </w:rPr>
+        <w:t>Progress</w:t>
+      </w:r>
+    </w:p>
+    <w:p>
+      <w:pPr>
+        <w:pStyle w:val="Listenabsatz"/>
+        <w:numPr>
+          <w:ilvl w:val="0"/>
+          <w:numId w:val="1"/>
+        </w:numPr>
+        <w:rPr>
+          <w:lang w:val="en-US"/>
+        </w:rPr>
+      </w:pPr>
+      <w:r>
+        <w:rPr>
+          <w:lang w:val="en-US"/>
+        </w:rPr>
+        <w:t>We’re making great progress with this project</w:t>
+      </w:r>
+    </w:p>
+    <w:p>
+      <w:pPr>
+        <w:pStyle w:val="Listenabsatz"/>
+        <w:numPr>
+          <w:ilvl w:val="0"/>
+          <w:numId w:val="1"/>
+        </w:numPr>
+        <w:rPr>
+          <w:lang w:val="en-US"/>
+        </w:rPr>
+      </w:pPr>
+      <w:r>
+        <w:rPr>
+          <w:lang w:val="en-US"/>
+        </w:rPr>
+        <w:t xml:space="preserve">We have finished: </w:t>
+      </w:r>
+    </w:p>
+    <w:p>
+      <w:pPr>
+        <w:pStyle w:val="Listenabsatz"/>
+        <w:numPr>
+          <w:ilvl w:val="1"/>
+          <w:numId w:val="1"/>
+        </w:numPr>
+        <w:rPr>
+          <w:lang w:val="en-US"/>
+        </w:rPr>
+      </w:pPr>
+      <w:r>
+        <w:rPr>
+          <w:lang w:val="en-US"/>
+        </w:rPr>
+        <w:t>General structure</w:t>
+      </w:r>
+    </w:p>
+    <w:p>
+      <w:pPr>
+        <w:pStyle w:val="Listenabsatz"/>
+        <w:numPr>
+          <w:ilvl w:val="1"/>
+          <w:numId w:val="1"/>
+        </w:numPr>
+        <w:rPr>
+          <w:lang w:val="en-US"/>
+        </w:rPr>
+      </w:pPr>
+      <w:r>
+        <w:rPr>
+          <w:lang w:val="en-US"/>
+        </w:rPr>
+        <w:t>Tables</w:t>
+      </w:r>
+    </w:p>
+    <w:p>
+      <w:pPr>
+        <w:pStyle w:val="Listenabsatz"/>
+        <w:numPr>
+          <w:ilvl w:val="1"/>
+          <w:numId w:val="1"/>
+        </w:numPr>
+        <w:rPr>
+          <w:lang w:val="en-US"/>
+        </w:rPr>
+      </w:pPr>
+      <w:r>
+        <w:rPr>
+          <w:lang w:val="en-US"/>
+        </w:rPr>
+        <w:t>Queries</w:t>
+      </w:r>
+    </w:p>
+    <w:p>
+      <w:pPr>
+        <w:pStyle w:val="Listenabsatz"/>
+        <w:numPr>
+          <w:ilvl w:val="1"/>
+          <w:numId w:val="1"/>
+        </w:numPr>
+        <w:rPr>
+          <w:lang w:val="en-US"/>
+        </w:rPr>
+      </w:pPr>
+      <w:proofErr w:type="gramStart"/>
+      <w:r>
+        <w:rPr>
+          <w:lang w:val="en-US"/>
+        </w:rPr>
+        <w:t>Also</w:t>
+      </w:r>
+      <w:proofErr w:type="gramEnd"/>
+      <w:r>
+        <w:rPr>
+          <w:lang w:val="en-US"/>
+        </w:rPr>
+        <w:t xml:space="preserve"> some suggestions how to in points of data protection</w:t>
+      </w:r>
+    </w:p>
+    <w:p>
+      <w:pPr>
+        <w:pStyle w:val="Listenabsatz"/>
+        <w:numPr>
+          <w:ilvl w:val="0"/>
+          <w:numId w:val="1"/>
+        </w:numPr>
+        <w:rPr>
+          <w:lang w:val="en-US"/>
+        </w:rPr>
+      </w:pPr>
+      <w:r>
+        <w:rPr>
+          <w:lang w:val="en-US"/>
+        </w:rPr>
+        <w:t>If you have any questions or points that aren’t clear, please don’t hesitate to ask.</w:t>
+      </w:r>
+    </w:p>
+    <w:p>
+      <w:pPr>
+        <w:pStyle w:val="Listenabsatz"/>
+        <w:numPr>
+          <w:ilvl w:val="0"/>
+          <w:numId w:val="1"/>
+        </w:numPr>
+        <w:rPr>
+          <w:lang w:val="en-US"/>
+        </w:rPr>
+      </w:pPr>
+      <w:r>
+        <w:rPr>
+          <w:lang w:val="en-US"/>
+        </w:rPr>
+        <w:t xml:space="preserve">ERD </w:t>
+      </w:r>
+      <w:r>
+        <w:rPr>
+          <w:lang w:val="en-US"/>
+        </w:rPr>
+        <w:sym w:font="Wingdings" w:char="F0E0"/>
+      </w:r>
+      <w:r>
+        <w:rPr>
+          <w:lang w:val="en-US"/>
+        </w:rPr>
+        <w:t xml:space="preserve"> general structure</w:t>
+      </w:r>
+      <w:r>
+        <w:rPr>
+          <w:lang w:val="en-US"/>
+        </w:rPr>
+        <w:t xml:space="preserve"> we worked with </w:t>
+      </w:r>
+    </w:p>
+    <w:p>
+      <w:pPr>
+        <w:pStyle w:val="Listenabsatz"/>
+        <w:numPr>
+          <w:ilvl w:val="1"/>
+          <w:numId w:val="1"/>
+        </w:numPr>
+        <w:rPr>
+          <w:lang w:val="en-US"/>
+        </w:rPr>
+      </w:pPr>
+      <w:r>
+        <w:rPr>
+          <w:lang w:val="en-US"/>
+        </w:rPr>
+        <w:t>Short overview ERD</w:t>
+      </w:r>
+    </w:p>
+    <w:p>
+      <w:pPr>
+        <w:pStyle w:val="Listenabsatz"/>
+        <w:numPr>
+          <w:ilvl w:val="1"/>
+          <w:numId w:val="1"/>
+        </w:numPr>
+        <w:rPr>
+          <w:lang w:val="en-US"/>
+        </w:rPr>
+      </w:pPr>
+      <w:r>
+        <w:rPr>
+          <w:lang w:val="en-US"/>
+        </w:rPr>
+        <w:t>Will understand better when we show you the queries</w:t>
+      </w:r>
+    </w:p>
+    <w:p>
+      <w:pPr>
+        <w:pStyle w:val="Listenabsatz"/>
+        <w:numPr>
+          <w:ilvl w:val="2"/>
+          <w:numId w:val="1"/>
+        </w:numPr>
+        <w:rPr>
+          <w:lang w:val="en-US"/>
+        </w:rPr>
+      </w:pPr>
+      <w:r>
+        <w:rPr>
+          <w:lang w:val="en-US"/>
+        </w:rPr>
+        <w:t>With which you can get the information you want</w:t>
+      </w:r>
+    </w:p>
+    <w:p>
+      <w:pPr>
+        <w:pStyle w:val="berschrift1"/>
+        <w:rPr>
+          <w:lang w:val="en-US"/>
+        </w:rPr>
+      </w:pPr>
+      <w:r>
+        <w:rPr>
+          <w:lang w:val="en-US"/>
+        </w:rPr>
+        <w:t>Software:</w:t>
+      </w:r>
+    </w:p>
+    <w:p>
+      <w:pPr>
+        <w:pStyle w:val="Listenabsatz"/>
+        <w:numPr>
+          <w:ilvl w:val="0"/>
+          <w:numId w:val="1"/>
+        </w:numPr>
+        <w:rPr>
+          <w:lang w:val="en-US"/>
+        </w:rPr>
+      </w:pPr>
+      <w:r>
+        <w:rPr>
+          <w:lang w:val="en-US"/>
+        </w:rPr>
+        <w:t>We decided on working with MS SQL because it’s faster than other programs and it’s also easy to work with for you.</w:t>
+      </w:r>
+    </w:p>
+    <w:p>
+      <w:pPr>
+        <w:pStyle w:val="berschrift1"/>
+        <w:rPr>
+          <w:lang w:val="en-US"/>
+        </w:rPr>
+      </w:pPr>
+      <w:r>
+        <w:rPr>
+          <w:lang w:val="en-US"/>
+        </w:rPr>
+        <w:t>User</w:t>
+      </w:r>
+    </w:p>
+    <w:p>
+      <w:pPr>
+        <w:pStyle w:val="Listenabsatz"/>
+        <w:numPr>
+          <w:ilvl w:val="0"/>
+          <w:numId w:val="1"/>
+        </w:numPr>
+        <w:rPr>
+          <w:lang w:val="en-US"/>
+        </w:rPr>
+      </w:pPr>
+      <w:r>
+        <w:rPr>
+          <w:lang w:val="en-US"/>
+        </w:rPr>
+        <w:t xml:space="preserve">Before we show you the database itself, we have an </w:t>
+      </w:r>
+      <w:proofErr w:type="spellStart"/>
+      <w:r>
+        <w:rPr>
+          <w:lang w:val="en-US"/>
+        </w:rPr>
+        <w:t>acces</w:t>
+      </w:r>
+      <w:proofErr w:type="spellEnd"/>
+      <w:r>
+        <w:rPr>
+          <w:lang w:val="en-US"/>
+        </w:rPr>
+        <w:t xml:space="preserve"> control</w:t>
+      </w:r>
+    </w:p>
+    <w:p>
+      <w:pPr>
+        <w:pStyle w:val="Listenabsatz"/>
+        <w:numPr>
+          <w:ilvl w:val="0"/>
+          <w:numId w:val="1"/>
+        </w:numPr>
+        <w:rPr>
+          <w:lang w:val="en-US"/>
+        </w:rPr>
+      </w:pPr>
+      <w:r>
+        <w:rPr>
+          <w:lang w:val="en-US"/>
+        </w:rPr>
+        <w:lastRenderedPageBreak/>
+        <w:t xml:space="preserve">By now: three users </w:t>
+      </w:r>
+      <w:r>
+        <w:rPr>
+          <w:lang w:val="en-US"/>
+        </w:rPr>
+        <w:sym w:font="Wingdings" w:char="F0E0"/>
+      </w:r>
+      <w:r>
+        <w:rPr>
+          <w:lang w:val="en-US"/>
+        </w:rPr>
+        <w:t xml:space="preserve"> Manager, Developer, Mitarbeiter (employee)</w:t>
+      </w:r>
+    </w:p>
+    <w:p>
+      <w:pPr>
+        <w:pStyle w:val="Listenabsatz"/>
+        <w:numPr>
+          <w:ilvl w:val="0"/>
+          <w:numId w:val="1"/>
+        </w:numPr>
+        <w:rPr>
+          <w:lang w:val="en-US"/>
+        </w:rPr>
+      </w:pPr>
+      <w:r>
+        <w:rPr>
+          <w:lang w:val="en-US"/>
+        </w:rPr>
+        <w:t>They all have different properties</w:t>
+      </w:r>
+    </w:p>
+    <w:p>
+      <w:pPr>
+        <w:pStyle w:val="Listenabsatz"/>
+        <w:numPr>
+          <w:ilvl w:val="0"/>
+          <w:numId w:val="1"/>
+        </w:numPr>
+        <w:rPr>
+          <w:lang w:val="en-US"/>
+        </w:rPr>
+      </w:pPr>
+      <w:r>
+        <w:rPr>
+          <w:lang w:val="en-US"/>
+        </w:rPr>
+        <w:t>Explanation which user has which properties</w:t>
+      </w:r>
+    </w:p>
+    <w:p>
+      <w:pPr>
+        <w:pStyle w:val="berschrift1"/>
+        <w:rPr>
+          <w:lang w:val="en-US"/>
+        </w:rPr>
+      </w:pPr>
+      <w:r>
+        <w:rPr>
+          <w:lang w:val="en-US"/>
+        </w:rPr>
+        <w:t>Presentation Database:</w:t>
+      </w:r>
+    </w:p>
+    <w:p>
+      <w:pPr>
+        <w:pStyle w:val="Listenabsatz"/>
+        <w:numPr>
+          <w:ilvl w:val="0"/>
+          <w:numId w:val="1"/>
+        </w:numPr>
+        <w:rPr>
+          <w:lang w:val="en-US"/>
+        </w:rPr>
+      </w:pPr>
+      <w:r>
+        <w:rPr>
+          <w:lang w:val="en-US"/>
+        </w:rPr>
+        <w:t>Here you can see the different tables we created to save you data and that we showed you before in the ERD.</w:t>
+      </w:r>
+    </w:p>
+    <w:p>
+      <w:pPr>
+        <w:pStyle w:val="Listenabsatz"/>
+        <w:numPr>
+          <w:ilvl w:val="0"/>
+          <w:numId w:val="1"/>
+        </w:numPr>
+        <w:rPr>
+          <w:lang w:val="en-US"/>
+        </w:rPr>
+      </w:pPr>
+      <w:r>
+        <w:rPr>
+          <w:lang w:val="en-US"/>
+        </w:rPr>
+        <w:t>You will get this set of queries, which you can just open with MS SQL and then you click on “Execute” and it will give you the information you were looking for. (show at the same time)</w:t>
+      </w:r>
+    </w:p>
+    <w:p>
+      <w:pPr>
+        <w:pStyle w:val="Listenabsatz"/>
+        <w:numPr>
+          <w:ilvl w:val="1"/>
+          <w:numId w:val="1"/>
+        </w:numPr>
+        <w:rPr>
+          <w:lang w:val="en-US"/>
+        </w:rPr>
+      </w:pPr>
+      <w:proofErr w:type="spellStart"/>
+      <w:r>
+        <w:rPr>
+          <w:lang w:val="en-US"/>
+        </w:rPr>
+        <w:t>Kunden</w:t>
+      </w:r>
+      <w:proofErr w:type="spellEnd"/>
+      <w:r>
+        <w:rPr>
+          <w:lang w:val="en-US"/>
+        </w:rPr>
+        <w:t>: to show how the tables look in general</w:t>
+      </w:r>
+    </w:p>
+    <w:p>
+      <w:pPr>
+        <w:pStyle w:val="Listenabsatz"/>
+        <w:numPr>
+          <w:ilvl w:val="0"/>
+          <w:numId w:val="1"/>
+        </w:numPr>
+        <w:rPr>
+          <w:lang w:val="en-US"/>
+        </w:rPr>
+      </w:pPr>
+      <w:r>
+        <w:rPr>
+          <w:lang w:val="en-US"/>
+        </w:rPr>
+        <w:t>Show different queries</w:t>
+      </w:r>
+    </w:p>
+    <w:p>
+      <w:pPr>
+        <w:pStyle w:val="Listenabsatz"/>
+        <w:numPr>
+          <w:ilvl w:val="0"/>
+          <w:numId w:val="1"/>
+        </w:numPr>
+        <w:rPr>
+          <w:lang w:val="en-US"/>
+        </w:rPr>
+      </w:pPr>
+      <w:r>
+        <w:rPr>
+          <w:lang w:val="en-US"/>
+        </w:rPr>
+        <w:t>We’re still working on …</w:t>
+      </w:r>
+    </w:p>
+    <w:p>
+      <w:pPr>
+        <w:pStyle w:val="berschrift1"/>
+        <w:rPr>
+          <w:lang w:val="en-US"/>
+        </w:rPr>
+      </w:pPr>
+      <w:r>
+        <w:rPr>
+          <w:lang w:val="en-US"/>
+        </w:rPr>
+        <w:t>Data Protection</w:t>
+      </w:r>
+    </w:p>
+    <w:p>
+      <w:pPr>
+        <w:pStyle w:val="Listenabsatz"/>
+        <w:numPr>
+          <w:ilvl w:val="0"/>
+          <w:numId w:val="1"/>
+        </w:numPr>
+        <w:rPr>
+          <w:lang w:val="en-US"/>
+        </w:rPr>
+      </w:pPr>
+      <w:r>
+        <w:rPr>
+          <w:lang w:val="en-US"/>
+        </w:rPr>
+        <w:t xml:space="preserve">When we talk about a data protection concept, we </w:t>
+      </w:r>
+      <w:proofErr w:type="gramStart"/>
+      <w:r>
+        <w:rPr>
+          <w:lang w:val="en-US"/>
+        </w:rPr>
+        <w:t>have to</w:t>
+      </w:r>
+      <w:proofErr w:type="gramEnd"/>
+      <w:r>
+        <w:rPr>
+          <w:lang w:val="en-US"/>
+        </w:rPr>
+        <w:t xml:space="preserve"> make sure that it conforms to General Data Protection Regulation.</w:t>
+      </w:r>
+    </w:p>
+    <w:p>
+      <w:pPr>
+        <w:pStyle w:val="Listenabsatz"/>
+        <w:numPr>
+          <w:ilvl w:val="0"/>
+          <w:numId w:val="1"/>
+        </w:numPr>
+        <w:rPr>
+          <w:lang w:val="en-US"/>
+        </w:rPr>
+      </w:pPr>
+      <w:r>
+        <w:rPr>
+          <w:lang w:val="en-US"/>
+        </w:rPr>
+        <w:t>This is a list about how the collected data is used in the progress of ordering</w:t>
+      </w:r>
+    </w:p>
+    <w:p>
+      <w:pPr>
+        <w:pStyle w:val="Listenabsatz"/>
+        <w:numPr>
+          <w:ilvl w:val="0"/>
+          <w:numId w:val="1"/>
+        </w:numPr>
+        <w:rPr>
+          <w:lang w:val="en-US"/>
+        </w:rPr>
+      </w:pPr>
+      <w:r>
+        <w:rPr>
+          <w:lang w:val="en-US"/>
+        </w:rPr>
+        <w:t>Here we also have a suggestion for a data privacy statement for your company</w:t>
+      </w:r>
+    </w:p>
+    <w:p>
+      <w:pPr>
+        <w:pStyle w:val="Listenabsatz"/>
+        <w:numPr>
+          <w:ilvl w:val="1"/>
+          <w:numId w:val="1"/>
+        </w:numPr>
+        <w:rPr>
+          <w:lang w:val="en-US"/>
+        </w:rPr>
+      </w:pPr>
+      <w:r>
+        <w:rPr>
+          <w:lang w:val="en-US"/>
+        </w:rPr>
+        <w:t xml:space="preserve">Maybe you can </w:t>
+      </w:r>
+      <w:proofErr w:type="gramStart"/>
+      <w:r>
+        <w:rPr>
+          <w:lang w:val="en-US"/>
+        </w:rPr>
+        <w:t>take a look</w:t>
+      </w:r>
+      <w:proofErr w:type="gramEnd"/>
+      <w:r>
+        <w:rPr>
+          <w:lang w:val="en-US"/>
+        </w:rPr>
+        <w:t xml:space="preserve"> at it after our meeting and give us feedback on what is missing so that we can change it.</w:t>
+      </w:r>
+    </w:p>
+    <w:p>
+      <w:pPr>
+        <w:pStyle w:val="Listenabsatz"/>
+        <w:numPr>
+          <w:ilvl w:val="1"/>
+          <w:numId w:val="1"/>
+        </w:numPr>
+        <w:rPr>
+          <w:lang w:val="en-US"/>
+        </w:rPr>
+      </w:pPr>
+      <w:r>
+        <w:rPr>
+          <w:lang w:val="en-US"/>
+        </w:rPr>
+        <w:t>Moreover, it would be great if you would give us the contact details of your data protection official so that we can add it to the privacy statement here.</w:t>
+      </w:r>
+    </w:p>
+    <w:p>
+      <w:pPr>
+        <w:pStyle w:val="berschrift1"/>
+        <w:rPr>
+          <w:lang w:val="en-US"/>
+        </w:rPr>
+      </w:pPr>
+      <w:r>
+        <w:rPr>
+          <w:lang w:val="en-US"/>
+        </w:rPr>
+        <w:t>Current</w:t>
+      </w:r>
+    </w:p>
+    <w:p>
+      <w:pPr>
+        <w:rPr>
+          <w:lang w:val="en-US"/>
+        </w:rPr>
+      </w:pPr>
+      <w:r>
+        <w:rPr>
+          <w:lang w:val="en-US"/>
+        </w:rPr>
+        <w:t>Currently we’re working on …</w:t>
+      </w:r>
+    </w:p>
+    <w:p>
+      <w:pPr>
+        <w:pStyle w:val="berschrift1"/>
+        <w:rPr>
+          <w:lang w:val="en-US"/>
+        </w:rPr>
+      </w:pPr>
+      <w:r>
+        <w:rPr>
+          <w:lang w:val="en-US"/>
+        </w:rPr>
+        <w:t>Discussion / Feedback customer</w:t>
+      </w:r>
+    </w:p>
+    <w:p>
+      <w:pPr>
+        <w:pStyle w:val="Listenabsatz"/>
+        <w:numPr>
+          <w:ilvl w:val="0"/>
+          <w:numId w:val="1"/>
+        </w:numPr>
+        <w:rPr>
+          <w:lang w:val="en-US"/>
+        </w:rPr>
+      </w:pPr>
+      <w:r>
+        <w:rPr>
+          <w:lang w:val="en-US"/>
+        </w:rPr>
+        <w:t>What is your opinion on this?</w:t>
+      </w:r>
+    </w:p>
+    <w:p>
+      <w:pPr>
+        <w:pStyle w:val="Listenabsatz"/>
+        <w:numPr>
+          <w:ilvl w:val="0"/>
+          <w:numId w:val="1"/>
+        </w:numPr>
+        <w:rPr>
+          <w:lang w:val="en-US"/>
+        </w:rPr>
+      </w:pPr>
+      <w:r>
+        <w:rPr>
+          <w:lang w:val="en-US"/>
+        </w:rPr>
+        <w:t>Would you like to add something?</w:t>
+      </w:r>
+    </w:p>
+    <w:p>
+      <w:pPr>
+        <w:pStyle w:val="Listenabsatz"/>
+        <w:numPr>
+          <w:ilvl w:val="0"/>
+          <w:numId w:val="1"/>
+        </w:numPr>
+        <w:rPr>
+          <w:lang w:val="en-US"/>
+        </w:rPr>
+      </w:pPr>
+      <w:r>
+        <w:rPr>
+          <w:lang w:val="en-US"/>
+        </w:rPr>
+        <w:t xml:space="preserve">Is there something important to you that we should </w:t>
+      </w:r>
+      <w:proofErr w:type="gramStart"/>
+      <w:r>
+        <w:rPr>
+          <w:lang w:val="en-US"/>
+        </w:rPr>
+        <w:t>take a look</w:t>
+      </w:r>
+      <w:proofErr w:type="gramEnd"/>
+      <w:r>
+        <w:rPr>
+          <w:lang w:val="en-US"/>
+        </w:rPr>
+        <w:t xml:space="preserve"> on?</w:t>
+      </w:r>
+    </w:p>
+    <w:p>
+      <w:pPr>
+        <w:rPr>
+          <w:lang w:val="en-US"/>
+        </w:rPr>
+      </w:pPr>
       <w:bookmarkStart w:id="0" w:name="_GoBack"/>
       <w:bookmarkEnd w:id="0"/>
-    </w:p>
-    <w:p>
-      <w:pPr>
-        <w:pStyle w:val="Listenabsatz"/>
-        <w:numPr>
-          <w:ilvl w:val="0"/>
-          <w:numId w:val="1"/>
-        </w:numPr>
-      </w:pPr>
-      <w:r>
-        <w:t>Haben Sie pro Zutat nur einen Lieferanten oder gibt es teilweise auch mehrere?</w:t>
-      </w:r>
-    </w:p>
-    <w:p>
-      <w:pPr>
-        <w:pStyle w:val="Listenabsatz"/>
-        <w:numPr>
-          <w:ilvl w:val="0"/>
-          <w:numId w:val="1"/>
-        </w:numPr>
-      </w:pPr>
-      <w:r>
-        <w:t>Wer soll bei Verantwortlichem ergänzt werden?</w:t>
-      </w:r>
-    </w:p>
-    <w:p>
-      <w:pPr>
-        <w:pStyle w:val="Listenabsatz"/>
-        <w:numPr>
-          <w:ilvl w:val="0"/>
-          <w:numId w:val="1"/>
-        </w:numPr>
-      </w:pPr>
-      <w:r>
-        <w:t>Wann soll fertig sein?</w:t>
-      </w:r>
     </w:p>
     <w:sectPr>
       <w:pgSz w:w="11906" w:h="16838"/>
@@ -304,7 +1146,7 @@
         <w:rFonts w:ascii="Courier New" w:hAnsi="Courier New" w:cs="Courier New" w:hint="default"/>
       </w:rPr>
     </w:lvl>
-    <w:lvl w:ilvl="2" w:tplc="04070005" w:tentative="1">
+    <w:lvl w:ilvl="2" w:tplc="04070005">
       <w:start w:val="1"/>
       <w:numFmt w:val="bullet"/>
       <w:lvlText w:val=""/>

</xml_diff>